<commit_message>
Add attention gate visualization on first layer of encoder
</commit_message>
<xml_diff>
--- a/Paper.docx
+++ b/Paper.docx
@@ -2310,7 +2310,7 @@
         </w:rPr>
       </w:pPr>
       <w:bookmarkStart w:id="0" w:name="_Toc66910502"/>
-      <w:bookmarkStart w:id="1" w:name="_Toc67062755"/>
+      <w:bookmarkStart w:id="1" w:name="_Toc67417014"/>
       <w:r>
         <w:rPr>
           <w:rFonts w:ascii="BiauKai" w:eastAsia="BiauKai" w:hAnsi="BiauKai" w:hint="eastAsia"/>
@@ -2449,7 +2449,7 @@
         <w:br w:type="page"/>
       </w:r>
       <w:bookmarkStart w:id="2" w:name="_Toc66910503"/>
-      <w:bookmarkStart w:id="3" w:name="_Toc67062756"/>
+      <w:bookmarkStart w:id="3" w:name="_Toc67417015"/>
       <w:r>
         <w:rPr>
           <w:rFonts w:ascii="BiauKai" w:eastAsia="BiauKai" w:hAnsi="BiauKai" w:hint="eastAsia"/>
@@ -2722,21 +2722,7 @@
           <w:rFonts w:ascii="BiauKai" w:eastAsia="BiauKai" w:hAnsi="BiauKai"/>
           <w:szCs w:val="24"/>
         </w:rPr>
-        <w:t>[</w:t>
-      </w:r>
-      <w:r>
-        <w:rPr>
-          <w:rFonts w:ascii="BiauKai" w:eastAsia="BiauKai" w:hAnsi="BiauKai"/>
-          <w:szCs w:val="24"/>
-        </w:rPr>
-        <w:t>1</w:t>
-      </w:r>
-      <w:r>
-        <w:rPr>
-          <w:rFonts w:ascii="BiauKai" w:eastAsia="BiauKai" w:hAnsi="BiauKai"/>
-          <w:szCs w:val="24"/>
-        </w:rPr>
-        <w:t>]</w:t>
+        <w:t>[1]</w:t>
       </w:r>
       <w:r>
         <w:rPr>
@@ -3413,7 +3399,7 @@
         </w:rPr>
       </w:pPr>
       <w:bookmarkStart w:id="4" w:name="_Toc66910504"/>
-      <w:bookmarkStart w:id="5" w:name="_Toc67062757"/>
+      <w:bookmarkStart w:id="5" w:name="_Toc67417016"/>
       <w:r>
         <w:rPr>
           <w:rFonts w:ascii="Times New Roman" w:eastAsia="BiauKai"/>
@@ -3516,7 +3502,7 @@
             </w:rPr>
             <w:fldChar w:fldCharType="separate"/>
           </w:r>
-          <w:hyperlink w:anchor="_Toc67062755" w:history="1">
+          <w:hyperlink w:anchor="_Toc67417014" w:history="1">
             <w:r>
               <w:rPr>
                 <w:rStyle w:val="Hyperlink"/>
@@ -3544,7 +3530,7 @@
                 <w:noProof/>
                 <w:webHidden/>
               </w:rPr>
-              <w:instrText xml:space="preserve"> PAGEREF _Toc67062755 \h </w:instrText>
+              <w:instrText xml:space="preserve"> PAGEREF _Toc67417014 \h </w:instrText>
             </w:r>
             <w:r>
               <w:rPr>
@@ -3591,7 +3577,7 @@
               <w:lang w:val="en-TW"/>
             </w:rPr>
           </w:pPr>
-          <w:hyperlink w:anchor="_Toc67062756" w:history="1">
+          <w:hyperlink w:anchor="_Toc67417015" w:history="1">
             <w:r>
               <w:rPr>
                 <w:rStyle w:val="Hyperlink"/>
@@ -3619,7 +3605,7 @@
                 <w:noProof/>
                 <w:webHidden/>
               </w:rPr>
-              <w:instrText xml:space="preserve"> PAGEREF _Toc67062756 \h </w:instrText>
+              <w:instrText xml:space="preserve"> PAGEREF _Toc67417015 \h </w:instrText>
             </w:r>
             <w:r>
               <w:rPr>
@@ -3666,7 +3652,7 @@
               <w:lang w:val="en-TW"/>
             </w:rPr>
           </w:pPr>
-          <w:hyperlink w:anchor="_Toc67062757" w:history="1">
+          <w:hyperlink w:anchor="_Toc67417016" w:history="1">
             <w:r>
               <w:rPr>
                 <w:rStyle w:val="Hyperlink"/>
@@ -3694,7 +3680,7 @@
                 <w:noProof/>
                 <w:webHidden/>
               </w:rPr>
-              <w:instrText xml:space="preserve"> PAGEREF _Toc67062757 \h </w:instrText>
+              <w:instrText xml:space="preserve"> PAGEREF _Toc67417016 \h </w:instrText>
             </w:r>
             <w:r>
               <w:rPr>
@@ -3742,7 +3728,7 @@
               <w:lang w:val="en-TW"/>
             </w:rPr>
           </w:pPr>
-          <w:hyperlink w:anchor="_Toc67062758" w:history="1">
+          <w:hyperlink w:anchor="_Toc67417017" w:history="1">
             <w:r>
               <w:rPr>
                 <w:rStyle w:val="Hyperlink"/>
@@ -3790,7 +3776,7 @@
                 <w:noProof/>
                 <w:webHidden/>
               </w:rPr>
-              <w:instrText xml:space="preserve"> PAGEREF _Toc67062758 \h </w:instrText>
+              <w:instrText xml:space="preserve"> PAGEREF _Toc67417017 \h </w:instrText>
             </w:r>
             <w:r>
               <w:rPr>
@@ -3838,7 +3824,7 @@
               <w:lang w:val="en-TW"/>
             </w:rPr>
           </w:pPr>
-          <w:hyperlink w:anchor="_Toc67062759" w:history="1">
+          <w:hyperlink w:anchor="_Toc67417018" w:history="1">
             <w:r>
               <w:rPr>
                 <w:rStyle w:val="Hyperlink"/>
@@ -3886,7 +3872,7 @@
                 <w:noProof/>
                 <w:webHidden/>
               </w:rPr>
-              <w:instrText xml:space="preserve"> PAGEREF _Toc67062759 \h </w:instrText>
+              <w:instrText xml:space="preserve"> PAGEREF _Toc67417018 \h </w:instrText>
             </w:r>
             <w:r>
               <w:rPr>
@@ -3934,7 +3920,7 @@
               <w:lang w:val="en-TW"/>
             </w:rPr>
           </w:pPr>
-          <w:hyperlink w:anchor="_Toc67062760" w:history="1">
+          <w:hyperlink w:anchor="_Toc67417019" w:history="1">
             <w:r>
               <w:rPr>
                 <w:rStyle w:val="Hyperlink"/>
@@ -3982,7 +3968,7 @@
                 <w:noProof/>
                 <w:webHidden/>
               </w:rPr>
-              <w:instrText xml:space="preserve"> PAGEREF _Toc67062760 \h </w:instrText>
+              <w:instrText xml:space="preserve"> PAGEREF _Toc67417019 \h </w:instrText>
             </w:r>
             <w:r>
               <w:rPr>
@@ -4030,7 +4016,7 @@
               <w:lang w:val="en-TW"/>
             </w:rPr>
           </w:pPr>
-          <w:hyperlink w:anchor="_Toc67062761" w:history="1">
+          <w:hyperlink w:anchor="_Toc67417020" w:history="1">
             <w:r>
               <w:rPr>
                 <w:rStyle w:val="Hyperlink"/>
@@ -4078,7 +4064,7 @@
                 <w:noProof/>
                 <w:webHidden/>
               </w:rPr>
-              <w:instrText xml:space="preserve"> PAGEREF _Toc67062761 \h </w:instrText>
+              <w:instrText xml:space="preserve"> PAGEREF _Toc67417020 \h </w:instrText>
             </w:r>
             <w:r>
               <w:rPr>
@@ -4126,7 +4112,7 @@
               <w:lang w:val="en-TW"/>
             </w:rPr>
           </w:pPr>
-          <w:hyperlink w:anchor="_Toc67062762" w:history="1">
+          <w:hyperlink w:anchor="_Toc67417021" w:history="1">
             <w:r>
               <w:rPr>
                 <w:rStyle w:val="Hyperlink"/>
@@ -4174,7 +4160,7 @@
                 <w:noProof/>
                 <w:webHidden/>
               </w:rPr>
-              <w:instrText xml:space="preserve"> PAGEREF _Toc67062762 \h </w:instrText>
+              <w:instrText xml:space="preserve"> PAGEREF _Toc67417021 \h </w:instrText>
             </w:r>
             <w:r>
               <w:rPr>
@@ -4222,7 +4208,7 @@
               <w:lang w:val="en-TW"/>
             </w:rPr>
           </w:pPr>
-          <w:hyperlink w:anchor="_Toc67062763" w:history="1">
+          <w:hyperlink w:anchor="_Toc67417022" w:history="1">
             <w:r>
               <w:rPr>
                 <w:rStyle w:val="Hyperlink"/>
@@ -4270,7 +4256,7 @@
                 <w:noProof/>
                 <w:webHidden/>
               </w:rPr>
-              <w:instrText xml:space="preserve"> PAGEREF _Toc67062763 \h </w:instrText>
+              <w:instrText xml:space="preserve"> PAGEREF _Toc67417022 \h </w:instrText>
             </w:r>
             <w:r>
               <w:rPr>
@@ -4318,7 +4304,7 @@
               <w:lang w:val="en-TW"/>
             </w:rPr>
           </w:pPr>
-          <w:hyperlink w:anchor="_Toc67062764" w:history="1">
+          <w:hyperlink w:anchor="_Toc67417023" w:history="1">
             <w:r>
               <w:rPr>
                 <w:rStyle w:val="Hyperlink"/>
@@ -4374,7 +4360,7 @@
                 <w:noProof/>
                 <w:webHidden/>
               </w:rPr>
-              <w:instrText xml:space="preserve"> PAGEREF _Toc67062764 \h </w:instrText>
+              <w:instrText xml:space="preserve"> PAGEREF _Toc67417023 \h </w:instrText>
             </w:r>
             <w:r>
               <w:rPr>
@@ -4420,7 +4406,7 @@
               <w:lang w:val="en-TW"/>
             </w:rPr>
           </w:pPr>
-          <w:hyperlink w:anchor="_Toc67062765" w:history="1">
+          <w:hyperlink w:anchor="_Toc67417024" w:history="1">
             <w:r>
               <w:rPr>
                 <w:rStyle w:val="Hyperlink"/>
@@ -4474,7 +4460,7 @@
                 <w:noProof/>
                 <w:webHidden/>
               </w:rPr>
-              <w:instrText xml:space="preserve"> PAGEREF _Toc67062765 \h </w:instrText>
+              <w:instrText xml:space="preserve"> PAGEREF _Toc67417024 \h </w:instrText>
             </w:r>
             <w:r>
               <w:rPr>
@@ -4520,7 +4506,7 @@
               <w:lang w:val="en-TW"/>
             </w:rPr>
           </w:pPr>
-          <w:hyperlink w:anchor="_Toc67062766" w:history="1">
+          <w:hyperlink w:anchor="_Toc67417025" w:history="1">
             <w:r>
               <w:rPr>
                 <w:rStyle w:val="Hyperlink"/>
@@ -4574,7 +4560,7 @@
                 <w:noProof/>
                 <w:webHidden/>
               </w:rPr>
-              <w:instrText xml:space="preserve"> PAGEREF _Toc67062766 \h </w:instrText>
+              <w:instrText xml:space="preserve"> PAGEREF _Toc67417025 \h </w:instrText>
             </w:r>
             <w:r>
               <w:rPr>
@@ -4620,7 +4606,7 @@
               <w:lang w:val="en-TW"/>
             </w:rPr>
           </w:pPr>
-          <w:hyperlink w:anchor="_Toc67062767" w:history="1">
+          <w:hyperlink w:anchor="_Toc67417026" w:history="1">
             <w:r>
               <w:rPr>
                 <w:rStyle w:val="Hyperlink"/>
@@ -4674,7 +4660,7 @@
                 <w:noProof/>
                 <w:webHidden/>
               </w:rPr>
-              <w:instrText xml:space="preserve"> PAGEREF _Toc67062767 \h </w:instrText>
+              <w:instrText xml:space="preserve"> PAGEREF _Toc67417026 \h </w:instrText>
             </w:r>
             <w:r>
               <w:rPr>
@@ -4722,7 +4708,7 @@
               <w:lang w:val="en-TW"/>
             </w:rPr>
           </w:pPr>
-          <w:hyperlink w:anchor="_Toc67062768" w:history="1">
+          <w:hyperlink w:anchor="_Toc67417027" w:history="1">
             <w:r>
               <w:rPr>
                 <w:rStyle w:val="Hyperlink"/>
@@ -4770,7 +4756,7 @@
                 <w:noProof/>
                 <w:webHidden/>
               </w:rPr>
-              <w:instrText xml:space="preserve"> PAGEREF _Toc67062768 \h </w:instrText>
+              <w:instrText xml:space="preserve"> PAGEREF _Toc67417027 \h </w:instrText>
             </w:r>
             <w:r>
               <w:rPr>
@@ -4818,7 +4804,7 @@
               <w:lang w:val="en-TW"/>
             </w:rPr>
           </w:pPr>
-          <w:hyperlink w:anchor="_Toc67062769" w:history="1">
+          <w:hyperlink w:anchor="_Toc67417028" w:history="1">
             <w:r>
               <w:rPr>
                 <w:rStyle w:val="Hyperlink"/>
@@ -4866,7 +4852,7 @@
                 <w:noProof/>
                 <w:webHidden/>
               </w:rPr>
-              <w:instrText xml:space="preserve"> PAGEREF _Toc67062769 \h </w:instrText>
+              <w:instrText xml:space="preserve"> PAGEREF _Toc67417028 \h </w:instrText>
             </w:r>
             <w:r>
               <w:rPr>
@@ -4912,7 +4898,7 @@
               <w:lang w:val="en-TW"/>
             </w:rPr>
           </w:pPr>
-          <w:hyperlink w:anchor="_Toc67062770" w:history="1">
+          <w:hyperlink w:anchor="_Toc67417029" w:history="1">
             <w:r>
               <w:rPr>
                 <w:rStyle w:val="Hyperlink"/>
@@ -4966,7 +4952,7 @@
                 <w:noProof/>
                 <w:webHidden/>
               </w:rPr>
-              <w:instrText xml:space="preserve"> PAGEREF _Toc67062770 \h </w:instrText>
+              <w:instrText xml:space="preserve"> PAGEREF _Toc67417029 \h </w:instrText>
             </w:r>
             <w:r>
               <w:rPr>
@@ -5012,7 +4998,7 @@
               <w:lang w:val="en-TW"/>
             </w:rPr>
           </w:pPr>
-          <w:hyperlink w:anchor="_Toc67062771" w:history="1">
+          <w:hyperlink w:anchor="_Toc67417030" w:history="1">
             <w:r>
               <w:rPr>
                 <w:rStyle w:val="Hyperlink"/>
@@ -5066,7 +5052,7 @@
                 <w:noProof/>
                 <w:webHidden/>
               </w:rPr>
-              <w:instrText xml:space="preserve"> PAGEREF _Toc67062771 \h </w:instrText>
+              <w:instrText xml:space="preserve"> PAGEREF _Toc67417030 \h </w:instrText>
             </w:r>
             <w:r>
               <w:rPr>
@@ -5112,7 +5098,7 @@
               <w:lang w:val="en-TW"/>
             </w:rPr>
           </w:pPr>
-          <w:hyperlink w:anchor="_Toc67062772" w:history="1">
+          <w:hyperlink w:anchor="_Toc67417031" w:history="1">
             <w:r>
               <w:rPr>
                 <w:rStyle w:val="Hyperlink"/>
@@ -5166,7 +5152,7 @@
                 <w:noProof/>
                 <w:webHidden/>
               </w:rPr>
-              <w:instrText xml:space="preserve"> PAGEREF _Toc67062772 \h </w:instrText>
+              <w:instrText xml:space="preserve"> PAGEREF _Toc67417031 \h </w:instrText>
             </w:r>
             <w:r>
               <w:rPr>
@@ -5212,7 +5198,7 @@
               <w:lang w:val="en-TW"/>
             </w:rPr>
           </w:pPr>
-          <w:hyperlink w:anchor="_Toc67062773" w:history="1">
+          <w:hyperlink w:anchor="_Toc67417032" w:history="1">
             <w:r>
               <w:rPr>
                 <w:rStyle w:val="Hyperlink"/>
@@ -5266,7 +5252,7 @@
                 <w:noProof/>
                 <w:webHidden/>
               </w:rPr>
-              <w:instrText xml:space="preserve"> PAGEREF _Toc67062773 \h </w:instrText>
+              <w:instrText xml:space="preserve"> PAGEREF _Toc67417032 \h </w:instrText>
             </w:r>
             <w:r>
               <w:rPr>
@@ -5312,7 +5298,7 @@
               <w:lang w:val="en-TW"/>
             </w:rPr>
           </w:pPr>
-          <w:hyperlink w:anchor="_Toc67062774" w:history="1">
+          <w:hyperlink w:anchor="_Toc67417033" w:history="1">
             <w:r>
               <w:rPr>
                 <w:rStyle w:val="Hyperlink"/>
@@ -5366,7 +5352,7 @@
                 <w:noProof/>
                 <w:webHidden/>
               </w:rPr>
-              <w:instrText xml:space="preserve"> PAGEREF _Toc67062774 \h </w:instrText>
+              <w:instrText xml:space="preserve"> PAGEREF _Toc67417033 \h </w:instrText>
             </w:r>
             <w:r>
               <w:rPr>
@@ -5412,7 +5398,7 @@
               <w:lang w:val="en-TW"/>
             </w:rPr>
           </w:pPr>
-          <w:hyperlink w:anchor="_Toc67062775" w:history="1">
+          <w:hyperlink w:anchor="_Toc67417034" w:history="1">
             <w:r>
               <w:rPr>
                 <w:rStyle w:val="Hyperlink"/>
@@ -5466,7 +5452,7 @@
                 <w:noProof/>
                 <w:webHidden/>
               </w:rPr>
-              <w:instrText xml:space="preserve"> PAGEREF _Toc67062775 \h </w:instrText>
+              <w:instrText xml:space="preserve"> PAGEREF _Toc67417034 \h </w:instrText>
             </w:r>
             <w:r>
               <w:rPr>
@@ -5512,7 +5498,7 @@
               <w:lang w:val="en-TW"/>
             </w:rPr>
           </w:pPr>
-          <w:hyperlink w:anchor="_Toc67062776" w:history="1">
+          <w:hyperlink w:anchor="_Toc67417035" w:history="1">
             <w:r>
               <w:rPr>
                 <w:rStyle w:val="Hyperlink"/>
@@ -5553,7 +5539,7 @@
                 <w:rFonts w:ascii="BiauKai" w:eastAsia="BiauKai" w:hAnsi="BiauKai"/>
                 <w:noProof/>
               </w:rPr>
-              <w:t xml:space="preserve">rensen–Dice coefficient) [22] </w:t>
+              <w:t>rensen–Dice coefficient)</w:t>
             </w:r>
             <w:r>
               <w:rPr>
@@ -5582,7 +5568,7 @@
                 <w:noProof/>
                 <w:webHidden/>
               </w:rPr>
-              <w:instrText xml:space="preserve"> PAGEREF _Toc67062776 \h </w:instrText>
+              <w:instrText xml:space="preserve"> PAGEREF _Toc67417035 \h </w:instrText>
             </w:r>
             <w:r>
               <w:rPr>
@@ -5630,7 +5616,7 @@
               <w:lang w:val="en-TW"/>
             </w:rPr>
           </w:pPr>
-          <w:hyperlink w:anchor="_Toc67062777" w:history="1">
+          <w:hyperlink w:anchor="_Toc67417036" w:history="1">
             <w:r>
               <w:rPr>
                 <w:rStyle w:val="Hyperlink"/>
@@ -5678,7 +5664,7 @@
                 <w:noProof/>
                 <w:webHidden/>
               </w:rPr>
-              <w:instrText xml:space="preserve"> PAGEREF _Toc67062777 \h </w:instrText>
+              <w:instrText xml:space="preserve"> PAGEREF _Toc67417036 \h </w:instrText>
             </w:r>
             <w:r>
               <w:rPr>
@@ -5726,7 +5712,7 @@
               <w:lang w:val="en-TW"/>
             </w:rPr>
           </w:pPr>
-          <w:hyperlink w:anchor="_Toc67062778" w:history="1">
+          <w:hyperlink w:anchor="_Toc67417037" w:history="1">
             <w:r>
               <w:rPr>
                 <w:rStyle w:val="Hyperlink"/>
@@ -5774,7 +5760,7 @@
                 <w:noProof/>
                 <w:webHidden/>
               </w:rPr>
-              <w:instrText xml:space="preserve"> PAGEREF _Toc67062778 \h </w:instrText>
+              <w:instrText xml:space="preserve"> PAGEREF _Toc67417037 \h </w:instrText>
             </w:r>
             <w:r>
               <w:rPr>
@@ -5822,7 +5808,7 @@
               <w:lang w:val="en-TW"/>
             </w:rPr>
           </w:pPr>
-          <w:hyperlink w:anchor="_Toc67062779" w:history="1">
+          <w:hyperlink w:anchor="_Toc67417038" w:history="1">
             <w:r>
               <w:rPr>
                 <w:rStyle w:val="Hyperlink"/>
@@ -5870,7 +5856,7 @@
                 <w:noProof/>
                 <w:webHidden/>
               </w:rPr>
-              <w:instrText xml:space="preserve"> PAGEREF _Toc67062779 \h </w:instrText>
+              <w:instrText xml:space="preserve"> PAGEREF _Toc67417038 \h </w:instrText>
             </w:r>
             <w:r>
               <w:rPr>
@@ -5918,7 +5904,7 @@
               <w:lang w:val="en-TW"/>
             </w:rPr>
           </w:pPr>
-          <w:hyperlink w:anchor="_Toc67062780" w:history="1">
+          <w:hyperlink w:anchor="_Toc67417039" w:history="1">
             <w:r>
               <w:rPr>
                 <w:rStyle w:val="Hyperlink"/>
@@ -5982,7 +5968,7 @@
                 <w:noProof/>
                 <w:webHidden/>
               </w:rPr>
-              <w:instrText xml:space="preserve"> PAGEREF _Toc67062780 \h </w:instrText>
+              <w:instrText xml:space="preserve"> PAGEREF _Toc67417039 \h </w:instrText>
             </w:r>
             <w:r>
               <w:rPr>
@@ -6030,7 +6016,7 @@
               <w:lang w:val="en-TW"/>
             </w:rPr>
           </w:pPr>
-          <w:hyperlink w:anchor="_Toc67062781" w:history="1">
+          <w:hyperlink w:anchor="_Toc67417040" w:history="1">
             <w:r>
               <w:rPr>
                 <w:rStyle w:val="Hyperlink"/>
@@ -6078,7 +6064,7 @@
                 <w:noProof/>
                 <w:webHidden/>
               </w:rPr>
-              <w:instrText xml:space="preserve"> PAGEREF _Toc67062781 \h </w:instrText>
+              <w:instrText xml:space="preserve"> PAGEREF _Toc67417040 \h </w:instrText>
             </w:r>
             <w:r>
               <w:rPr>
@@ -6126,7 +6112,7 @@
               <w:lang w:val="en-TW"/>
             </w:rPr>
           </w:pPr>
-          <w:hyperlink w:anchor="_Toc67062782" w:history="1">
+          <w:hyperlink w:anchor="_Toc67417041" w:history="1">
             <w:r>
               <w:rPr>
                 <w:rStyle w:val="Hyperlink"/>
@@ -6190,7 +6176,7 @@
                 <w:noProof/>
                 <w:webHidden/>
               </w:rPr>
-              <w:instrText xml:space="preserve"> PAGEREF _Toc67062782 \h </w:instrText>
+              <w:instrText xml:space="preserve"> PAGEREF _Toc67417041 \h </w:instrText>
             </w:r>
             <w:r>
               <w:rPr>
@@ -6238,7 +6224,7 @@
               <w:lang w:val="en-TW"/>
             </w:rPr>
           </w:pPr>
-          <w:hyperlink w:anchor="_Toc67062783" w:history="1">
+          <w:hyperlink w:anchor="_Toc67417042" w:history="1">
             <w:r>
               <w:rPr>
                 <w:rStyle w:val="Hyperlink"/>
@@ -6286,7 +6272,7 @@
                 <w:noProof/>
                 <w:webHidden/>
               </w:rPr>
-              <w:instrText xml:space="preserve"> PAGEREF _Toc67062783 \h </w:instrText>
+              <w:instrText xml:space="preserve"> PAGEREF _Toc67417042 \h </w:instrText>
             </w:r>
             <w:r>
               <w:rPr>
@@ -6334,7 +6320,7 @@
               <w:lang w:val="en-TW"/>
             </w:rPr>
           </w:pPr>
-          <w:hyperlink w:anchor="_Toc67062784" w:history="1">
+          <w:hyperlink w:anchor="_Toc67417043" w:history="1">
             <w:r>
               <w:rPr>
                 <w:rStyle w:val="Hyperlink"/>
@@ -6382,7 +6368,7 @@
                 <w:noProof/>
                 <w:webHidden/>
               </w:rPr>
-              <w:instrText xml:space="preserve"> PAGEREF _Toc67062784 \h </w:instrText>
+              <w:instrText xml:space="preserve"> PAGEREF _Toc67417043 \h </w:instrText>
             </w:r>
             <w:r>
               <w:rPr>
@@ -6430,7 +6416,7 @@
               <w:lang w:val="en-TW"/>
             </w:rPr>
           </w:pPr>
-          <w:hyperlink w:anchor="_Toc67062785" w:history="1">
+          <w:hyperlink w:anchor="_Toc67417044" w:history="1">
             <w:r>
               <w:rPr>
                 <w:rStyle w:val="Hyperlink"/>
@@ -6478,7 +6464,7 @@
                 <w:noProof/>
                 <w:webHidden/>
               </w:rPr>
-              <w:instrText xml:space="preserve"> PAGEREF _Toc67062785 \h </w:instrText>
+              <w:instrText xml:space="preserve"> PAGEREF _Toc67417044 \h </w:instrText>
             </w:r>
             <w:r>
               <w:rPr>
@@ -6526,7 +6512,7 @@
               <w:lang w:val="en-TW"/>
             </w:rPr>
           </w:pPr>
-          <w:hyperlink w:anchor="_Toc67062786" w:history="1">
+          <w:hyperlink w:anchor="_Toc67417045" w:history="1">
             <w:r>
               <w:rPr>
                 <w:rStyle w:val="Hyperlink"/>
@@ -6550,10 +6536,18 @@
             <w:r>
               <w:rPr>
                 <w:rStyle w:val="Hyperlink"/>
+                <w:rFonts w:ascii="BiauKai" w:eastAsia="BiauKai" w:hAnsi="BiauKai"/>
+                <w:noProof/>
+              </w:rPr>
+              <w:t>ATUnet3+</w:t>
+            </w:r>
+            <w:r>
+              <w:rPr>
+                <w:rStyle w:val="Hyperlink"/>
                 <w:rFonts w:ascii="BiauKai" w:eastAsia="BiauKai" w:hAnsi="BiauKai" w:hint="eastAsia"/>
                 <w:noProof/>
               </w:rPr>
-              <w:t>評估指標介紹</w:t>
+              <w:t>注意力機制可視化</w:t>
             </w:r>
             <w:r>
               <w:rPr>
@@ -6574,7 +6568,7 @@
                 <w:noProof/>
                 <w:webHidden/>
               </w:rPr>
-              <w:instrText xml:space="preserve"> PAGEREF _Toc67062786 \h </w:instrText>
+              <w:instrText xml:space="preserve"> PAGEREF _Toc67417045 \h </w:instrText>
             </w:r>
             <w:r>
               <w:rPr>
@@ -6622,11 +6616,11 @@
               <w:lang w:val="en-TW"/>
             </w:rPr>
           </w:pPr>
-          <w:hyperlink w:anchor="_Toc67062787" w:history="1">
+          <w:hyperlink w:anchor="_Toc67417046" w:history="1">
             <w:r>
               <w:rPr>
                 <w:rStyle w:val="Hyperlink"/>
-                <w:rFonts w:ascii="BiauKai" w:eastAsia="BiauKai" w:hAnsi="BiauKai" w:cs="Times New Roman (Headings CS)"/>
+                <w:rFonts w:ascii="BiauKai" w:eastAsia="BiauKai" w:hAnsi="BiauKai"/>
                 <w:noProof/>
               </w:rPr>
               <w:t>4.4</w:t>
@@ -6646,6 +6640,198 @@
             <w:r>
               <w:rPr>
                 <w:rStyle w:val="Hyperlink"/>
+                <w:rFonts w:ascii="BiauKai" w:eastAsia="BiauKai" w:hAnsi="BiauKai" w:hint="eastAsia"/>
+                <w:noProof/>
+              </w:rPr>
+              <w:t>評估指標介紹</w:t>
+            </w:r>
+            <w:r>
+              <w:rPr>
+                <w:noProof/>
+                <w:webHidden/>
+              </w:rPr>
+              <w:tab/>
+            </w:r>
+            <w:r>
+              <w:rPr>
+                <w:noProof/>
+                <w:webHidden/>
+              </w:rPr>
+              <w:fldChar w:fldCharType="begin"/>
+            </w:r>
+            <w:r>
+              <w:rPr>
+                <w:noProof/>
+                <w:webHidden/>
+              </w:rPr>
+              <w:instrText xml:space="preserve"> PAGEREF _Toc67417046 \h </w:instrText>
+            </w:r>
+            <w:r>
+              <w:rPr>
+                <w:noProof/>
+                <w:webHidden/>
+              </w:rPr>
+            </w:r>
+            <w:r>
+              <w:rPr>
+                <w:noProof/>
+                <w:webHidden/>
+              </w:rPr>
+              <w:fldChar w:fldCharType="separate"/>
+            </w:r>
+            <w:r>
+              <w:rPr>
+                <w:noProof/>
+                <w:webHidden/>
+              </w:rPr>
+              <w:t>27</w:t>
+            </w:r>
+            <w:r>
+              <w:rPr>
+                <w:noProof/>
+                <w:webHidden/>
+              </w:rPr>
+              <w:fldChar w:fldCharType="end"/>
+            </w:r>
+          </w:hyperlink>
+        </w:p>
+        <w:p>
+          <w:pPr>
+            <w:pStyle w:val="TOC2"/>
+            <w:tabs>
+              <w:tab w:val="left" w:pos="840"/>
+              <w:tab w:val="right" w:leader="dot" w:pos="9855"/>
+            </w:tabs>
+            <w:rPr>
+              <w:rFonts w:eastAsiaTheme="minorEastAsia" w:cstheme="minorBidi"/>
+              <w:b w:val="0"/>
+              <w:bCs w:val="0"/>
+              <w:noProof/>
+              <w:sz w:val="24"/>
+              <w:szCs w:val="24"/>
+              <w:lang w:val="en-TW"/>
+            </w:rPr>
+          </w:pPr>
+          <w:hyperlink w:anchor="_Toc67417047" w:history="1">
+            <w:r>
+              <w:rPr>
+                <w:rStyle w:val="Hyperlink"/>
+                <w:rFonts w:ascii="BiauKai" w:eastAsia="BiauKai" w:hAnsi="BiauKai"/>
+                <w:noProof/>
+              </w:rPr>
+              <w:t>4.5</w:t>
+            </w:r>
+            <w:r>
+              <w:rPr>
+                <w:rFonts w:eastAsiaTheme="minorEastAsia" w:cstheme="minorBidi"/>
+                <w:b w:val="0"/>
+                <w:bCs w:val="0"/>
+                <w:noProof/>
+                <w:sz w:val="24"/>
+                <w:szCs w:val="24"/>
+                <w:lang w:val="en-TW"/>
+              </w:rPr>
+              <w:tab/>
+            </w:r>
+            <w:r>
+              <w:rPr>
+                <w:rStyle w:val="Hyperlink"/>
+                <w:rFonts w:ascii="BiauKai" w:eastAsia="BiauKai" w:hAnsi="BiauKai" w:hint="eastAsia"/>
+                <w:noProof/>
+              </w:rPr>
+              <w:t>實驗結果比較</w:t>
+            </w:r>
+            <w:r>
+              <w:rPr>
+                <w:noProof/>
+                <w:webHidden/>
+              </w:rPr>
+              <w:tab/>
+            </w:r>
+            <w:r>
+              <w:rPr>
+                <w:noProof/>
+                <w:webHidden/>
+              </w:rPr>
+              <w:fldChar w:fldCharType="begin"/>
+            </w:r>
+            <w:r>
+              <w:rPr>
+                <w:noProof/>
+                <w:webHidden/>
+              </w:rPr>
+              <w:instrText xml:space="preserve"> PAGEREF _Toc67417047 \h </w:instrText>
+            </w:r>
+            <w:r>
+              <w:rPr>
+                <w:noProof/>
+                <w:webHidden/>
+              </w:rPr>
+            </w:r>
+            <w:r>
+              <w:rPr>
+                <w:noProof/>
+                <w:webHidden/>
+              </w:rPr>
+              <w:fldChar w:fldCharType="separate"/>
+            </w:r>
+            <w:r>
+              <w:rPr>
+                <w:noProof/>
+                <w:webHidden/>
+              </w:rPr>
+              <w:t>28</w:t>
+            </w:r>
+            <w:r>
+              <w:rPr>
+                <w:noProof/>
+                <w:webHidden/>
+              </w:rPr>
+              <w:fldChar w:fldCharType="end"/>
+            </w:r>
+          </w:hyperlink>
+        </w:p>
+        <w:p>
+          <w:pPr>
+            <w:pStyle w:val="TOC2"/>
+            <w:tabs>
+              <w:tab w:val="left" w:pos="840"/>
+              <w:tab w:val="right" w:leader="dot" w:pos="9855"/>
+            </w:tabs>
+            <w:rPr>
+              <w:rFonts w:eastAsiaTheme="minorEastAsia" w:cstheme="minorBidi"/>
+              <w:b w:val="0"/>
+              <w:bCs w:val="0"/>
+              <w:noProof/>
+              <w:sz w:val="24"/>
+              <w:szCs w:val="24"/>
+              <w:lang w:val="en-TW"/>
+            </w:rPr>
+          </w:pPr>
+          <w:hyperlink w:anchor="_Toc67417048" w:history="1">
+            <w:r>
+              <w:rPr>
+                <w:rStyle w:val="Hyperlink"/>
+                <w:rFonts w:ascii="BiauKai" w:eastAsia="BiauKai" w:hAnsi="BiauKai" w:cs="Times New Roman (Headings CS)"/>
+                <w:noProof/>
+              </w:rPr>
+              <w:t>4.6</w:t>
+            </w:r>
+            <w:r>
+              <w:rPr>
+                <w:rFonts w:eastAsiaTheme="minorEastAsia" w:cstheme="minorBidi"/>
+                <w:b w:val="0"/>
+                <w:bCs w:val="0"/>
+                <w:noProof/>
+                <w:sz w:val="24"/>
+                <w:szCs w:val="24"/>
+                <w:lang w:val="en-TW"/>
+              </w:rPr>
+              <w:tab/>
+            </w:r>
+            <w:r>
+              <w:rPr>
+                <w:rStyle w:val="Hyperlink"/>
                 <w:rFonts w:ascii="BiauKai" w:eastAsia="BiauKai" w:hAnsi="BiauKai" w:cs="Times New Roman (Headings CS)" w:hint="eastAsia"/>
                 <w:noProof/>
               </w:rPr>
@@ -6670,7 +6856,7 @@
                 <w:noProof/>
                 <w:webHidden/>
               </w:rPr>
-              <w:instrText xml:space="preserve"> PAGEREF _Toc67062787 \h </w:instrText>
+              <w:instrText xml:space="preserve"> PAGEREF _Toc67417048 \h </w:instrText>
             </w:r>
             <w:r>
               <w:rPr>
@@ -6690,7 +6876,7 @@
                 <w:noProof/>
                 <w:webHidden/>
               </w:rPr>
-              <w:t>26</w:t>
+              <w:t>29</w:t>
             </w:r>
             <w:r>
               <w:rPr>
@@ -6718,7 +6904,7 @@
               <w:lang w:val="en-TW"/>
             </w:rPr>
           </w:pPr>
-          <w:hyperlink w:anchor="_Toc67062788" w:history="1">
+          <w:hyperlink w:anchor="_Toc67417049" w:history="1">
             <w:r>
               <w:rPr>
                 <w:rStyle w:val="Hyperlink"/>
@@ -6768,7 +6954,7 @@
                 <w:noProof/>
                 <w:webHidden/>
               </w:rPr>
-              <w:instrText xml:space="preserve"> PAGEREF _Toc67062788 \h </w:instrText>
+              <w:instrText xml:space="preserve"> PAGEREF _Toc67417049 \h </w:instrText>
             </w:r>
             <w:r>
               <w:rPr>
@@ -6788,7 +6974,7 @@
                 <w:noProof/>
                 <w:webHidden/>
               </w:rPr>
-              <w:t>27</w:t>
+              <w:t>29</w:t>
             </w:r>
             <w:r>
               <w:rPr>
@@ -6854,7 +7040,7 @@
         </w:rPr>
       </w:pPr>
       <w:bookmarkStart w:id="6" w:name="_Toc66910505"/>
-      <w:bookmarkStart w:id="7" w:name="_Toc67062758"/>
+      <w:bookmarkStart w:id="7" w:name="_Toc67417017"/>
       <w:r>
         <w:rPr>
           <w:rFonts w:ascii="BiauKai" w:eastAsia="BiauKai" w:hAnsi="BiauKai" w:hint="eastAsia"/>
@@ -6875,7 +7061,7 @@
         </w:rPr>
       </w:pPr>
       <w:bookmarkStart w:id="8" w:name="_Toc66910506"/>
-      <w:bookmarkStart w:id="9" w:name="_Toc67062759"/>
+      <w:bookmarkStart w:id="9" w:name="_Toc67417018"/>
       <w:r>
         <w:rPr>
           <w:rFonts w:ascii="BiauKai" w:eastAsia="BiauKai" w:hAnsi="BiauKai" w:hint="eastAsia"/>
@@ -7585,7 +7771,7 @@
         </w:rPr>
       </w:pPr>
       <w:bookmarkStart w:id="10" w:name="_Toc66910507"/>
-      <w:bookmarkStart w:id="11" w:name="_Toc67062760"/>
+      <w:bookmarkStart w:id="11" w:name="_Toc67417019"/>
       <w:r>
         <w:rPr>
           <w:rFonts w:ascii="BiauKai" w:eastAsia="BiauKai" w:hAnsi="BiauKai" w:hint="eastAsia"/>
@@ -8505,23 +8691,7 @@
           <w:sz w:val="24"/>
           <w:szCs w:val="24"/>
         </w:rPr>
-        <w:t>[</w:t>
-      </w:r>
-      <w:r>
-        <w:rPr>
-          <w:rFonts w:ascii="BiauKai" w:eastAsia="BiauKai" w:hAnsi="BiauKai"/>
-          <w:sz w:val="24"/>
-          <w:szCs w:val="24"/>
-        </w:rPr>
-        <w:t>2</w:t>
-      </w:r>
-      <w:r>
-        <w:rPr>
-          <w:rFonts w:ascii="BiauKai" w:eastAsia="BiauKai" w:hAnsi="BiauKai"/>
-          <w:sz w:val="24"/>
-          <w:szCs w:val="24"/>
-        </w:rPr>
-        <w:t>]</w:t>
+        <w:t>[2]</w:t>
       </w:r>
       <w:r>
         <w:rPr>
@@ -8982,7 +9152,7 @@
         </w:rPr>
       </w:pPr>
       <w:bookmarkStart w:id="12" w:name="_Toc66910508"/>
-      <w:bookmarkStart w:id="13" w:name="_Toc67062761"/>
+      <w:bookmarkStart w:id="13" w:name="_Toc67417020"/>
       <w:r>
         <w:rPr>
           <w:rFonts w:ascii="BiauKai" w:eastAsia="BiauKai" w:hAnsi="BiauKai" w:hint="eastAsia"/>
@@ -9680,7 +9850,7 @@
         </w:rPr>
       </w:pPr>
       <w:bookmarkStart w:id="14" w:name="_Toc66910509"/>
-      <w:bookmarkStart w:id="15" w:name="_Toc67062762"/>
+      <w:bookmarkStart w:id="15" w:name="_Toc67417021"/>
       <w:r>
         <w:rPr>
           <w:rFonts w:ascii="BiauKai" w:eastAsia="BiauKai" w:hAnsi="BiauKai" w:hint="eastAsia"/>
@@ -11883,7 +12053,7 @@
         </w:rPr>
       </w:pPr>
       <w:bookmarkStart w:id="16" w:name="_Toc66910510"/>
-      <w:bookmarkStart w:id="17" w:name="_Toc67062763"/>
+      <w:bookmarkStart w:id="17" w:name="_Toc67417022"/>
       <w:r>
         <w:rPr>
           <w:rFonts w:ascii="BiauKai" w:eastAsia="BiauKai" w:hAnsi="BiauKai" w:hint="eastAsia"/>
@@ -11914,7 +12084,7 @@
         </w:rPr>
       </w:pPr>
       <w:bookmarkStart w:id="18" w:name="_Toc66910511"/>
-      <w:bookmarkStart w:id="19" w:name="_Toc67062764"/>
+      <w:bookmarkStart w:id="19" w:name="_Toc67417023"/>
       <w:proofErr w:type="spellStart"/>
       <w:r>
         <w:rPr>
@@ -12120,7 +12290,7 @@
           <w:szCs w:val="36"/>
         </w:rPr>
       </w:pPr>
-      <w:bookmarkStart w:id="20" w:name="_Toc67062765"/>
+      <w:bookmarkStart w:id="20" w:name="_Toc67417024"/>
       <w:proofErr w:type="spellStart"/>
       <w:r>
         <w:rPr>
@@ -13251,7 +13421,7 @@
         </w:rPr>
       </w:pPr>
       <w:bookmarkStart w:id="21" w:name="_Toc66910512"/>
-      <w:bookmarkStart w:id="22" w:name="_Toc67062766"/>
+      <w:bookmarkStart w:id="22" w:name="_Toc67417025"/>
       <w:proofErr w:type="spellStart"/>
       <w:r>
         <w:rPr>
@@ -14021,7 +14191,7 @@
         </w:rPr>
       </w:pPr>
       <w:bookmarkStart w:id="26" w:name="_Toc66910513"/>
-      <w:bookmarkStart w:id="27" w:name="_Toc67062767"/>
+      <w:bookmarkStart w:id="27" w:name="_Toc67417026"/>
       <w:r>
         <w:rPr>
           <w:rFonts w:ascii="BiauKai" w:eastAsia="BiauKai" w:hAnsi="BiauKai" w:hint="eastAsia"/>
@@ -16873,7 +17043,7 @@
         </w:rPr>
       </w:pPr>
       <w:bookmarkStart w:id="30" w:name="_Toc66910515"/>
-      <w:bookmarkStart w:id="31" w:name="_Toc67062768"/>
+      <w:bookmarkStart w:id="31" w:name="_Toc67417027"/>
       <w:r>
         <w:rPr>
           <w:rFonts w:ascii="BiauKai" w:eastAsia="BiauKai" w:hAnsi="BiauKai" w:hint="eastAsia"/>
@@ -18355,9 +18525,9 @@
         </w:rPr>
       </w:pPr>
       <w:bookmarkStart w:id="32" w:name="_Toc66910516"/>
-      <w:bookmarkStart w:id="33" w:name="_Toc67062769"/>
-      <w:bookmarkStart w:id="34" w:name="OLE_LINK5"/>
-      <w:bookmarkStart w:id="35" w:name="OLE_LINK6"/>
+      <w:bookmarkStart w:id="33" w:name="OLE_LINK5"/>
+      <w:bookmarkStart w:id="34" w:name="OLE_LINK6"/>
+      <w:bookmarkStart w:id="35" w:name="_Toc67417028"/>
       <w:r>
         <w:rPr>
           <w:rFonts w:ascii="BiauKai" w:eastAsia="BiauKai" w:hAnsi="BiauKai" w:hint="eastAsia"/>
@@ -18375,10 +18545,10 @@
         <w:t>式</w:t>
       </w:r>
       <w:bookmarkEnd w:id="32"/>
-      <w:bookmarkEnd w:id="33"/>
+      <w:bookmarkEnd w:id="35"/>
     </w:p>
+    <w:bookmarkEnd w:id="33"/>
     <w:bookmarkEnd w:id="34"/>
-    <w:bookmarkEnd w:id="35"/>
     <w:p>
       <w:pPr>
         <w:widowControl/>
@@ -18537,7 +18707,7 @@
       </w:pPr>
       <w:bookmarkStart w:id="36" w:name="OLE_LINK3"/>
       <w:bookmarkStart w:id="37" w:name="OLE_LINK4"/>
-      <w:bookmarkStart w:id="38" w:name="_Toc67062770"/>
+      <w:bookmarkStart w:id="38" w:name="_Toc67417029"/>
       <w:r>
         <w:rPr>
           <w:rFonts w:ascii="BiauKai" w:eastAsia="BiauKai" w:hAnsi="BiauKai" w:cs="Times New Roman (Headings CS)"/>
@@ -19171,7 +19341,7 @@
           <w:szCs w:val="28"/>
         </w:rPr>
       </w:pPr>
-      <w:bookmarkStart w:id="39" w:name="_Toc67062771"/>
+      <w:bookmarkStart w:id="39" w:name="_Toc67417030"/>
       <w:r>
         <w:rPr>
           <w:rFonts w:ascii="BiauKai" w:eastAsia="BiauKai" w:hAnsi="BiauKai" w:cs="Times New Roman (Headings CS)"/>
@@ -20483,7 +20653,7 @@
           <w:szCs w:val="28"/>
         </w:rPr>
       </w:pPr>
-      <w:bookmarkStart w:id="40" w:name="_Toc67062772"/>
+      <w:bookmarkStart w:id="40" w:name="_Toc67417031"/>
       <w:r>
         <w:rPr>
           <w:rFonts w:ascii="BiauKai" w:eastAsia="BiauKai" w:hAnsi="BiauKai" w:cs="Times New Roman (Headings CS)"/>
@@ -23781,7 +23951,7 @@
           <w:szCs w:val="28"/>
         </w:rPr>
       </w:pPr>
-      <w:bookmarkStart w:id="41" w:name="_Toc67062773"/>
+      <w:bookmarkStart w:id="41" w:name="_Toc67417032"/>
       <w:r>
         <w:rPr>
           <w:rFonts w:ascii="BiauKai" w:eastAsia="BiauKai" w:hAnsi="BiauKai" w:cs="Times New Roman (Headings CS)"/>
@@ -26382,7 +26552,7 @@
           <w:szCs w:val="28"/>
         </w:rPr>
       </w:pPr>
-      <w:bookmarkStart w:id="42" w:name="_Toc67062774"/>
+      <w:bookmarkStart w:id="42" w:name="_Toc67417033"/>
       <w:r>
         <w:rPr>
           <w:rFonts w:ascii="BiauKai" w:eastAsia="BiauKai" w:hAnsi="BiauKai" w:hint="eastAsia"/>
@@ -26740,7 +26910,7 @@
           <w:szCs w:val="28"/>
         </w:rPr>
       </w:pPr>
-      <w:bookmarkStart w:id="43" w:name="_Toc67062775"/>
+      <w:bookmarkStart w:id="43" w:name="_Toc67417034"/>
       <w:r>
         <w:rPr>
           <w:rFonts w:ascii="BiauKai" w:eastAsia="BiauKai" w:hAnsi="BiauKai" w:cs="Times New Roman (Headings CS)"/>
@@ -27739,7 +27909,7 @@
           <w:szCs w:val="28"/>
         </w:rPr>
       </w:pPr>
-      <w:bookmarkStart w:id="44" w:name="_Toc67062776"/>
+      <w:bookmarkStart w:id="44" w:name="_Toc67417035"/>
       <w:r>
         <w:rPr>
           <w:rFonts w:ascii="BiauKai" w:eastAsia="BiauKai" w:hAnsi="BiauKai"/>
@@ -27781,14 +27951,6 @@
           <w:szCs w:val="28"/>
         </w:rPr>
         <w:t>–Dice coefficient)</w:t>
-      </w:r>
-      <w:r>
-        <w:rPr>
-          <w:rFonts w:ascii="BiauKai" w:eastAsia="BiauKai" w:hAnsi="BiauKai"/>
-          <w:sz w:val="28"/>
-          <w:szCs w:val="28"/>
-        </w:rPr>
-        <w:t xml:space="preserve"> [22] </w:t>
       </w:r>
       <w:r>
         <w:rPr>
@@ -27840,6 +28002,14 @@
           <w:szCs w:val="24"/>
         </w:rPr>
         <w:t>SC</w:t>
+      </w:r>
+      <w:r>
+        <w:rPr>
+          <w:rFonts w:ascii="BiauKai" w:eastAsia="BiauKai" w:hAnsi="BiauKai"/>
+          <w:sz w:val="24"/>
+          <w:szCs w:val="24"/>
+        </w:rPr>
+        <w:t xml:space="preserve"> [22] </w:t>
       </w:r>
       <w:r>
         <w:rPr>
@@ -28546,7 +28716,7 @@
         </w:rPr>
       </w:pPr>
       <w:bookmarkStart w:id="45" w:name="_Toc66910517"/>
-      <w:bookmarkStart w:id="46" w:name="_Toc67062777"/>
+      <w:bookmarkStart w:id="46" w:name="_Toc67417036"/>
       <w:r>
         <w:rPr>
           <w:rFonts w:ascii="BiauKai" w:eastAsia="BiauKai" w:hAnsi="BiauKai" w:hint="eastAsia"/>
@@ -31857,7 +32027,7 @@
         </w:rPr>
       </w:pPr>
       <w:bookmarkStart w:id="47" w:name="_Toc66910518"/>
-      <w:bookmarkStart w:id="48" w:name="_Toc67062778"/>
+      <w:bookmarkStart w:id="48" w:name="_Toc67417037"/>
       <w:r>
         <w:rPr>
           <w:rFonts w:ascii="BiauKai" w:eastAsia="BiauKai" w:hAnsi="BiauKai" w:hint="eastAsia"/>
@@ -31885,7 +32055,7 @@
         </w:rPr>
       </w:pPr>
       <w:bookmarkStart w:id="49" w:name="_Toc66910519"/>
-      <w:bookmarkStart w:id="50" w:name="_Toc67062779"/>
+      <w:bookmarkStart w:id="50" w:name="_Toc67417038"/>
       <w:r>
         <w:rPr>
           <w:rFonts w:ascii="BiauKai" w:eastAsia="BiauKai" w:hAnsi="BiauKai" w:hint="eastAsia"/>
@@ -32199,7 +32369,7 @@
         </w:rPr>
       </w:pPr>
       <w:bookmarkStart w:id="51" w:name="_Toc66910520"/>
-      <w:bookmarkStart w:id="52" w:name="_Toc67062780"/>
+      <w:bookmarkStart w:id="52" w:name="_Toc67417039"/>
       <w:r>
         <w:rPr>
           <w:rFonts w:ascii="BiauKai" w:eastAsia="BiauKai" w:hAnsi="BiauKai" w:hint="eastAsia"/>
@@ -33864,7 +34034,7 @@
         <w:spacing w:line="240" w:lineRule="auto"/>
         <w:textAlignment w:val="auto"/>
         <w:rPr>
-          <w:rFonts w:ascii="BiauKai" w:eastAsia="BiauKai" w:hAnsi="BiauKai"/>
+          <w:rFonts w:ascii="BiauKai" w:eastAsia="BiauKai" w:hAnsi="BiauKai" w:hint="eastAsia"/>
           <w:sz w:val="24"/>
           <w:szCs w:val="24"/>
         </w:rPr>
@@ -33963,7 +34133,7 @@
         </w:rPr>
       </w:pPr>
       <w:bookmarkStart w:id="57" w:name="_Toc66910521"/>
-      <w:bookmarkStart w:id="58" w:name="_Toc67062781"/>
+      <w:bookmarkStart w:id="58" w:name="_Toc67417040"/>
       <w:r>
         <w:rPr>
           <w:rFonts w:ascii="BiauKai" w:eastAsia="BiauKai" w:hAnsi="BiauKai" w:hint="eastAsia"/>
@@ -37871,7 +38041,7 @@
         </w:rPr>
       </w:pPr>
       <w:bookmarkStart w:id="61" w:name="_Toc66910522"/>
-      <w:bookmarkStart w:id="62" w:name="_Toc67062782"/>
+      <w:bookmarkStart w:id="62" w:name="_Toc67417041"/>
       <w:r>
         <w:rPr>
           <w:rFonts w:ascii="BiauKai" w:eastAsia="BiauKai" w:hAnsi="BiauKai" w:hint="eastAsia"/>
@@ -38180,7 +38350,7 @@
         </w:rPr>
       </w:pPr>
       <w:bookmarkStart w:id="63" w:name="_Toc66910523"/>
-      <w:bookmarkStart w:id="64" w:name="_Toc67062783"/>
+      <w:bookmarkStart w:id="64" w:name="_Toc67417042"/>
       <w:r>
         <w:rPr>
           <w:rFonts w:ascii="BiauKai" w:eastAsia="BiauKai" w:hAnsi="BiauKai" w:hint="eastAsia"/>
@@ -38201,7 +38371,7 @@
         </w:rPr>
       </w:pPr>
       <w:bookmarkStart w:id="65" w:name="_Toc66910524"/>
-      <w:bookmarkStart w:id="66" w:name="_Toc67062784"/>
+      <w:bookmarkStart w:id="66" w:name="_Toc67417043"/>
       <w:r>
         <w:rPr>
           <w:rFonts w:ascii="BiauKai" w:eastAsia="BiauKai" w:hAnsi="BiauKai" w:hint="eastAsia"/>
@@ -38939,7 +39109,7 @@
           <w:szCs w:val="36"/>
         </w:rPr>
       </w:pPr>
-      <w:bookmarkStart w:id="67" w:name="_Toc67062785"/>
+      <w:bookmarkStart w:id="67" w:name="_Toc67417044"/>
       <w:r>
         <w:rPr>
           <w:rFonts w:ascii="BiauKai" w:eastAsia="BiauKai" w:hAnsi="BiauKai" w:hint="eastAsia"/>
@@ -39809,6 +39979,414 @@
     </w:p>
     <w:p>
       <w:pPr>
+        <w:pStyle w:val="Heading2"/>
+        <w:rPr>
+          <w:rFonts w:ascii="BiauKai" w:eastAsia="BiauKai" w:hAnsi="BiauKai"/>
+          <w:sz w:val="36"/>
+          <w:szCs w:val="36"/>
+        </w:rPr>
+      </w:pPr>
+      <w:bookmarkStart w:id="68" w:name="_Toc67417045"/>
+      <w:r>
+        <w:rPr>
+          <w:rFonts w:ascii="BiauKai" w:eastAsia="BiauKai" w:hAnsi="BiauKai"/>
+          <w:sz w:val="36"/>
+          <w:szCs w:val="36"/>
+        </w:rPr>
+        <w:t>ATUnet3+</w:t>
+      </w:r>
+      <w:r>
+        <w:rPr>
+          <w:rFonts w:ascii="BiauKai" w:eastAsia="BiauKai" w:hAnsi="BiauKai" w:hint="eastAsia"/>
+          <w:sz w:val="36"/>
+          <w:szCs w:val="36"/>
+        </w:rPr>
+        <w:t>注意力機制可視化</w:t>
+      </w:r>
+      <w:bookmarkEnd w:id="68"/>
+    </w:p>
+    <w:p/>
+    <w:p>
+      <w:pPr>
+        <w:rPr>
+          <w:rFonts w:ascii="BiauKai" w:eastAsia="BiauKai" w:hAnsi="BiauKai"/>
+          <w:sz w:val="24"/>
+          <w:szCs w:val="24"/>
+        </w:rPr>
+      </w:pPr>
+      <w:r>
+        <w:rPr>
+          <w:rFonts w:ascii="BiauKai" w:eastAsia="BiauKai" w:hAnsi="BiauKai"/>
+          <w:sz w:val="24"/>
+          <w:szCs w:val="24"/>
+        </w:rPr>
+        <w:t>Fig.1</w:t>
+      </w:r>
+      <w:r>
+        <w:rPr>
+          <w:rFonts w:ascii="BiauKai" w:eastAsia="BiauKai" w:hAnsi="BiauKai" w:hint="eastAsia"/>
+          <w:sz w:val="24"/>
+          <w:szCs w:val="24"/>
+        </w:rPr>
+        <w:t>第一列為預測分隔及標注解答，其餘列為預測結果及注意力機制對</w:t>
+      </w:r>
+      <w:r>
+        <w:rPr>
+          <w:rFonts w:ascii="BiauKai" w:eastAsia="BiauKai" w:hAnsi="BiauKai" w:hint="eastAsia"/>
+          <w:sz w:val="24"/>
+          <w:szCs w:val="24"/>
+        </w:rPr>
+        <w:t>第一層編碼層</w:t>
+      </w:r>
+      <w:r>
+        <w:rPr>
+          <w:rFonts w:ascii="BiauKai" w:eastAsia="BiauKai" w:hAnsi="BiauKai" w:hint="eastAsia"/>
+          <w:sz w:val="24"/>
+          <w:szCs w:val="24"/>
+        </w:rPr>
+        <w:t>特徵圖的權重</w:t>
+      </w:r>
+      <w:r>
+        <w:rPr>
+          <w:rFonts w:ascii="BiauKai" w:eastAsia="BiauKai" w:hAnsi="BiauKai" w:hint="eastAsia"/>
+          <w:sz w:val="24"/>
+          <w:szCs w:val="24"/>
+        </w:rPr>
+        <w:t>，由上往下為一個</w:t>
+      </w:r>
+      <w:r>
+        <w:rPr>
+          <w:rFonts w:ascii="BiauKai" w:eastAsia="BiauKai" w:hAnsi="BiauKai"/>
+          <w:sz w:val="24"/>
+          <w:szCs w:val="24"/>
+        </w:rPr>
+        <w:t>epoch</w:t>
+      </w:r>
+      <w:r>
+        <w:rPr>
+          <w:rFonts w:ascii="BiauKai" w:eastAsia="BiauKai" w:hAnsi="BiauKai" w:hint="eastAsia"/>
+          <w:sz w:val="24"/>
+          <w:szCs w:val="24"/>
+        </w:rPr>
+        <w:t>的訓練中的權重變化，越紅則權重越大，越紫色為權重越小。</w:t>
+      </w:r>
+    </w:p>
+    <w:p>
+      <w:pPr>
+        <w:rPr>
+          <w:rFonts w:ascii="BiauKai" w:eastAsia="BiauKai" w:hAnsi="BiauKai" w:hint="eastAsia"/>
+          <w:sz w:val="24"/>
+          <w:szCs w:val="24"/>
+        </w:rPr>
+      </w:pPr>
+    </w:p>
+    <w:p>
+      <w:pPr>
+        <w:rPr>
+          <w:rFonts w:ascii="BiauKai" w:eastAsia="BiauKai" w:hAnsi="BiauKai" w:hint="eastAsia"/>
+          <w:sz w:val="24"/>
+          <w:szCs w:val="24"/>
+        </w:rPr>
+      </w:pPr>
+      <w:r>
+        <w:rPr>
+          <w:rFonts w:ascii="BiauKai" w:eastAsia="BiauKai" w:hAnsi="BiauKai" w:hint="eastAsia"/>
+          <w:noProof/>
+          <w:sz w:val="24"/>
+          <w:szCs w:val="24"/>
+        </w:rPr>
+        <w:drawing>
+          <wp:inline distT="0" distB="0" distL="0" distR="0" wp14:anchorId="01D47AAB" wp14:editId="74A69D8F">
+            <wp:extent cx="6264275" cy="2206625"/>
+            <wp:effectExtent l="0" t="0" r="0" b="3175"/>
+            <wp:docPr id="10" name="Picture 10"/>
+            <wp:cNvGraphicFramePr>
+              <a:graphicFrameLocks xmlns:a="http://schemas.openxmlformats.org/drawingml/2006/main" noChangeAspect="1"/>
+            </wp:cNvGraphicFramePr>
+            <a:graphic xmlns:a="http://schemas.openxmlformats.org/drawingml/2006/main">
+              <a:graphicData uri="http://schemas.openxmlformats.org/drawingml/2006/picture">
+                <pic:pic xmlns:pic="http://schemas.openxmlformats.org/drawingml/2006/picture">
+                  <pic:nvPicPr>
+                    <pic:cNvPr id="10" name="Picture 10"/>
+                    <pic:cNvPicPr/>
+                  </pic:nvPicPr>
+                  <pic:blipFill>
+                    <a:blip r:embed="rId19">
+                      <a:extLst>
+                        <a:ext uri="{28A0092B-C50C-407E-A947-70E740481C1C}">
+                          <a14:useLocalDpi xmlns:a14="http://schemas.microsoft.com/office/drawing/2010/main" val="0"/>
+                        </a:ext>
+                      </a:extLst>
+                    </a:blip>
+                    <a:stretch>
+                      <a:fillRect/>
+                    </a:stretch>
+                  </pic:blipFill>
+                  <pic:spPr>
+                    <a:xfrm>
+                      <a:off x="0" y="0"/>
+                      <a:ext cx="6264275" cy="2206625"/>
+                    </a:xfrm>
+                    <a:prstGeom prst="rect">
+                      <a:avLst/>
+                    </a:prstGeom>
+                  </pic:spPr>
+                </pic:pic>
+              </a:graphicData>
+            </a:graphic>
+          </wp:inline>
+        </w:drawing>
+      </w:r>
+      <w:r>
+        <w:rPr>
+          <w:rFonts w:ascii="BiauKai" w:eastAsia="BiauKai" w:hAnsi="BiauKai" w:hint="eastAsia"/>
+          <w:noProof/>
+          <w:sz w:val="24"/>
+          <w:szCs w:val="24"/>
+        </w:rPr>
+        <w:lastRenderedPageBreak/>
+        <w:drawing>
+          <wp:inline distT="0" distB="0" distL="0" distR="0" wp14:anchorId="3BFAA87D" wp14:editId="4C3EA089">
+            <wp:extent cx="6264275" cy="2206625"/>
+            <wp:effectExtent l="0" t="0" r="0" b="3175"/>
+            <wp:docPr id="11" name="Picture 11"/>
+            <wp:cNvGraphicFramePr>
+              <a:graphicFrameLocks xmlns:a="http://schemas.openxmlformats.org/drawingml/2006/main" noChangeAspect="1"/>
+            </wp:cNvGraphicFramePr>
+            <a:graphic xmlns:a="http://schemas.openxmlformats.org/drawingml/2006/main">
+              <a:graphicData uri="http://schemas.openxmlformats.org/drawingml/2006/picture">
+                <pic:pic xmlns:pic="http://schemas.openxmlformats.org/drawingml/2006/picture">
+                  <pic:nvPicPr>
+                    <pic:cNvPr id="11" name="Picture 11"/>
+                    <pic:cNvPicPr/>
+                  </pic:nvPicPr>
+                  <pic:blipFill>
+                    <a:blip r:embed="rId20">
+                      <a:extLst>
+                        <a:ext uri="{28A0092B-C50C-407E-A947-70E740481C1C}">
+                          <a14:useLocalDpi xmlns:a14="http://schemas.microsoft.com/office/drawing/2010/main" val="0"/>
+                        </a:ext>
+                      </a:extLst>
+                    </a:blip>
+                    <a:stretch>
+                      <a:fillRect/>
+                    </a:stretch>
+                  </pic:blipFill>
+                  <pic:spPr>
+                    <a:xfrm>
+                      <a:off x="0" y="0"/>
+                      <a:ext cx="6264275" cy="2206625"/>
+                    </a:xfrm>
+                    <a:prstGeom prst="rect">
+                      <a:avLst/>
+                    </a:prstGeom>
+                  </pic:spPr>
+                </pic:pic>
+              </a:graphicData>
+            </a:graphic>
+          </wp:inline>
+        </w:drawing>
+      </w:r>
+      <w:r>
+        <w:rPr>
+          <w:rFonts w:ascii="BiauKai" w:eastAsia="BiauKai" w:hAnsi="BiauKai" w:hint="eastAsia"/>
+          <w:noProof/>
+          <w:sz w:val="24"/>
+          <w:szCs w:val="24"/>
+        </w:rPr>
+        <w:drawing>
+          <wp:inline distT="0" distB="0" distL="0" distR="0" wp14:anchorId="4D8380A0" wp14:editId="654C1FF4">
+            <wp:extent cx="6264275" cy="2206625"/>
+            <wp:effectExtent l="0" t="0" r="0" b="3175"/>
+            <wp:docPr id="12" name="Picture 12"/>
+            <wp:cNvGraphicFramePr>
+              <a:graphicFrameLocks xmlns:a="http://schemas.openxmlformats.org/drawingml/2006/main" noChangeAspect="1"/>
+            </wp:cNvGraphicFramePr>
+            <a:graphic xmlns:a="http://schemas.openxmlformats.org/drawingml/2006/main">
+              <a:graphicData uri="http://schemas.openxmlformats.org/drawingml/2006/picture">
+                <pic:pic xmlns:pic="http://schemas.openxmlformats.org/drawingml/2006/picture">
+                  <pic:nvPicPr>
+                    <pic:cNvPr id="12" name="Picture 12"/>
+                    <pic:cNvPicPr/>
+                  </pic:nvPicPr>
+                  <pic:blipFill>
+                    <a:blip r:embed="rId21">
+                      <a:extLst>
+                        <a:ext uri="{28A0092B-C50C-407E-A947-70E740481C1C}">
+                          <a14:useLocalDpi xmlns:a14="http://schemas.microsoft.com/office/drawing/2010/main" val="0"/>
+                        </a:ext>
+                      </a:extLst>
+                    </a:blip>
+                    <a:stretch>
+                      <a:fillRect/>
+                    </a:stretch>
+                  </pic:blipFill>
+                  <pic:spPr>
+                    <a:xfrm>
+                      <a:off x="0" y="0"/>
+                      <a:ext cx="6264275" cy="2206625"/>
+                    </a:xfrm>
+                    <a:prstGeom prst="rect">
+                      <a:avLst/>
+                    </a:prstGeom>
+                  </pic:spPr>
+                </pic:pic>
+              </a:graphicData>
+            </a:graphic>
+          </wp:inline>
+        </w:drawing>
+      </w:r>
+      <w:r>
+        <w:rPr>
+          <w:rFonts w:ascii="BiauKai" w:eastAsia="BiauKai" w:hAnsi="BiauKai" w:hint="eastAsia"/>
+          <w:noProof/>
+          <w:sz w:val="24"/>
+          <w:szCs w:val="24"/>
+        </w:rPr>
+        <w:drawing>
+          <wp:inline distT="0" distB="0" distL="0" distR="0" wp14:anchorId="3576E643" wp14:editId="2FA3EBC7">
+            <wp:extent cx="6264275" cy="2206625"/>
+            <wp:effectExtent l="0" t="0" r="0" b="3175"/>
+            <wp:docPr id="13" name="Picture 13"/>
+            <wp:cNvGraphicFramePr>
+              <a:graphicFrameLocks xmlns:a="http://schemas.openxmlformats.org/drawingml/2006/main" noChangeAspect="1"/>
+            </wp:cNvGraphicFramePr>
+            <a:graphic xmlns:a="http://schemas.openxmlformats.org/drawingml/2006/main">
+              <a:graphicData uri="http://schemas.openxmlformats.org/drawingml/2006/picture">
+                <pic:pic xmlns:pic="http://schemas.openxmlformats.org/drawingml/2006/picture">
+                  <pic:nvPicPr>
+                    <pic:cNvPr id="13" name="Picture 13"/>
+                    <pic:cNvPicPr/>
+                  </pic:nvPicPr>
+                  <pic:blipFill>
+                    <a:blip r:embed="rId22">
+                      <a:extLst>
+                        <a:ext uri="{28A0092B-C50C-407E-A947-70E740481C1C}">
+                          <a14:useLocalDpi xmlns:a14="http://schemas.microsoft.com/office/drawing/2010/main" val="0"/>
+                        </a:ext>
+                      </a:extLst>
+                    </a:blip>
+                    <a:stretch>
+                      <a:fillRect/>
+                    </a:stretch>
+                  </pic:blipFill>
+                  <pic:spPr>
+                    <a:xfrm>
+                      <a:off x="0" y="0"/>
+                      <a:ext cx="6264275" cy="2206625"/>
+                    </a:xfrm>
+                    <a:prstGeom prst="rect">
+                      <a:avLst/>
+                    </a:prstGeom>
+                  </pic:spPr>
+                </pic:pic>
+              </a:graphicData>
+            </a:graphic>
+          </wp:inline>
+        </w:drawing>
+      </w:r>
+      <w:r>
+        <w:rPr>
+          <w:rFonts w:ascii="BiauKai" w:eastAsia="BiauKai" w:hAnsi="BiauKai" w:hint="eastAsia"/>
+          <w:noProof/>
+          <w:sz w:val="24"/>
+          <w:szCs w:val="24"/>
+        </w:rPr>
+        <w:lastRenderedPageBreak/>
+        <w:drawing>
+          <wp:inline distT="0" distB="0" distL="0" distR="0" wp14:anchorId="26D66335" wp14:editId="0EA09C4C">
+            <wp:extent cx="6264275" cy="2206625"/>
+            <wp:effectExtent l="0" t="0" r="0" b="3175"/>
+            <wp:docPr id="14" name="Picture 14"/>
+            <wp:cNvGraphicFramePr>
+              <a:graphicFrameLocks xmlns:a="http://schemas.openxmlformats.org/drawingml/2006/main" noChangeAspect="1"/>
+            </wp:cNvGraphicFramePr>
+            <a:graphic xmlns:a="http://schemas.openxmlformats.org/drawingml/2006/main">
+              <a:graphicData uri="http://schemas.openxmlformats.org/drawingml/2006/picture">
+                <pic:pic xmlns:pic="http://schemas.openxmlformats.org/drawingml/2006/picture">
+                  <pic:nvPicPr>
+                    <pic:cNvPr id="14" name="Picture 14"/>
+                    <pic:cNvPicPr/>
+                  </pic:nvPicPr>
+                  <pic:blipFill>
+                    <a:blip r:embed="rId23">
+                      <a:extLst>
+                        <a:ext uri="{28A0092B-C50C-407E-A947-70E740481C1C}">
+                          <a14:useLocalDpi xmlns:a14="http://schemas.microsoft.com/office/drawing/2010/main" val="0"/>
+                        </a:ext>
+                      </a:extLst>
+                    </a:blip>
+                    <a:stretch>
+                      <a:fillRect/>
+                    </a:stretch>
+                  </pic:blipFill>
+                  <pic:spPr>
+                    <a:xfrm>
+                      <a:off x="0" y="0"/>
+                      <a:ext cx="6264275" cy="2206625"/>
+                    </a:xfrm>
+                    <a:prstGeom prst="rect">
+                      <a:avLst/>
+                    </a:prstGeom>
+                  </pic:spPr>
+                </pic:pic>
+              </a:graphicData>
+            </a:graphic>
+          </wp:inline>
+        </w:drawing>
+      </w:r>
+      <w:r>
+        <w:rPr>
+          <w:rFonts w:ascii="BiauKai" w:eastAsia="BiauKai" w:hAnsi="BiauKai" w:hint="eastAsia"/>
+          <w:noProof/>
+          <w:sz w:val="24"/>
+          <w:szCs w:val="24"/>
+        </w:rPr>
+        <w:drawing>
+          <wp:inline distT="0" distB="0" distL="0" distR="0" wp14:anchorId="13F177C2" wp14:editId="7978550C">
+            <wp:extent cx="6264275" cy="2206625"/>
+            <wp:effectExtent l="0" t="0" r="0" b="3175"/>
+            <wp:docPr id="15" name="Picture 15"/>
+            <wp:cNvGraphicFramePr>
+              <a:graphicFrameLocks xmlns:a="http://schemas.openxmlformats.org/drawingml/2006/main" noChangeAspect="1"/>
+            </wp:cNvGraphicFramePr>
+            <a:graphic xmlns:a="http://schemas.openxmlformats.org/drawingml/2006/main">
+              <a:graphicData uri="http://schemas.openxmlformats.org/drawingml/2006/picture">
+                <pic:pic xmlns:pic="http://schemas.openxmlformats.org/drawingml/2006/picture">
+                  <pic:nvPicPr>
+                    <pic:cNvPr id="15" name="Picture 15"/>
+                    <pic:cNvPicPr/>
+                  </pic:nvPicPr>
+                  <pic:blipFill>
+                    <a:blip r:embed="rId24">
+                      <a:extLst>
+                        <a:ext uri="{28A0092B-C50C-407E-A947-70E740481C1C}">
+                          <a14:useLocalDpi xmlns:a14="http://schemas.microsoft.com/office/drawing/2010/main" val="0"/>
+                        </a:ext>
+                      </a:extLst>
+                    </a:blip>
+                    <a:stretch>
+                      <a:fillRect/>
+                    </a:stretch>
+                  </pic:blipFill>
+                  <pic:spPr>
+                    <a:xfrm>
+                      <a:off x="0" y="0"/>
+                      <a:ext cx="6264275" cy="2206625"/>
+                    </a:xfrm>
+                    <a:prstGeom prst="rect">
+                      <a:avLst/>
+                    </a:prstGeom>
+                  </pic:spPr>
+                </pic:pic>
+              </a:graphicData>
+            </a:graphic>
+          </wp:inline>
+        </w:drawing>
+      </w:r>
+    </w:p>
+    <w:p>
+      <w:pPr>
         <w:widowControl/>
         <w:adjustRightInd/>
         <w:spacing w:line="240" w:lineRule="auto"/>
@@ -39830,9 +40408,9 @@
           <w:szCs w:val="36"/>
         </w:rPr>
       </w:pPr>
-      <w:bookmarkStart w:id="68" w:name="_Toc67062786"/>
       <w:bookmarkStart w:id="69" w:name="OLE_LINK16"/>
       <w:bookmarkStart w:id="70" w:name="OLE_LINK17"/>
+      <w:bookmarkStart w:id="71" w:name="_Toc67417046"/>
       <w:r>
         <w:rPr>
           <w:rFonts w:ascii="BiauKai" w:eastAsia="BiauKai" w:hAnsi="BiauKai" w:hint="eastAsia"/>
@@ -39841,7 +40419,7 @@
         </w:rPr>
         <w:t>評估指標介紹</w:t>
       </w:r>
-      <w:bookmarkEnd w:id="68"/>
+      <w:bookmarkEnd w:id="71"/>
     </w:p>
     <w:bookmarkEnd w:id="69"/>
     <w:bookmarkEnd w:id="70"/>
@@ -40466,6 +41044,7 @@
           <w:sz w:val="24"/>
           <w:szCs w:val="24"/>
         </w:rPr>
+        <w:lastRenderedPageBreak/>
         <w:t>評估預測的</w:t>
       </w:r>
       <w:r>
@@ -42368,7 +42947,7 @@
         <w:spacing w:line="240" w:lineRule="auto"/>
         <w:textAlignment w:val="auto"/>
         <w:rPr>
-          <w:rFonts w:ascii="BiauKai" w:eastAsia="BiauKai" w:hAnsi="BiauKai" w:hint="eastAsia"/>
+          <w:rFonts w:ascii="BiauKai" w:eastAsia="BiauKai" w:hAnsi="BiauKai"/>
           <w:sz w:val="24"/>
           <w:szCs w:val="24"/>
         </w:rPr>
@@ -42383,6 +42962,7 @@
           <w:szCs w:val="36"/>
         </w:rPr>
       </w:pPr>
+      <w:bookmarkStart w:id="72" w:name="_Toc67417047"/>
       <w:r>
         <w:rPr>
           <w:rFonts w:ascii="BiauKai" w:eastAsia="BiauKai" w:hAnsi="BiauKai" w:hint="eastAsia"/>
@@ -42391,6 +42971,7 @@
         </w:rPr>
         <w:t>實驗結果比較</w:t>
       </w:r>
+      <w:bookmarkEnd w:id="72"/>
     </w:p>
     <w:p/>
     <w:tbl>
@@ -42648,6 +43229,7 @@
               <w:jc w:val="center"/>
             </w:pPr>
             <w:r>
+              <w:lastRenderedPageBreak/>
               <w:t>Unet3+</w:t>
             </w:r>
           </w:p>
@@ -42836,7 +43418,6 @@
               <w:jc w:val="center"/>
             </w:pPr>
             <w:r>
-              <w:lastRenderedPageBreak/>
               <w:t xml:space="preserve">Zahra </w:t>
             </w:r>
             <w:r>
@@ -43133,7 +43714,7 @@
           <w:szCs w:val="24"/>
         </w:rPr>
       </w:pPr>
-      <w:bookmarkStart w:id="71" w:name="_Toc67062787"/>
+      <w:bookmarkStart w:id="73" w:name="_Toc67417048"/>
       <w:r>
         <w:rPr>
           <w:rFonts w:ascii="BiauKai" w:eastAsia="BiauKai" w:hAnsi="BiauKai" w:cs="Times New Roman (Headings CS)" w:hint="eastAsia"/>
@@ -43158,7 +43739,7 @@
         </w:rPr>
         <w:t>與執行環境</w:t>
       </w:r>
-      <w:bookmarkEnd w:id="71"/>
+      <w:bookmarkEnd w:id="73"/>
     </w:p>
     <w:p>
       <w:pPr>
@@ -43574,8 +44155,8 @@
           <w:lang w:val="en-TW"/>
         </w:rPr>
       </w:pPr>
-      <w:bookmarkStart w:id="72" w:name="_Toc66910525"/>
-      <w:bookmarkStart w:id="73" w:name="_Toc67062788"/>
+      <w:bookmarkStart w:id="74" w:name="_Toc66910525"/>
+      <w:bookmarkStart w:id="75" w:name="_Toc67417049"/>
       <w:r>
         <w:rPr>
           <w:rFonts w:ascii="BiauKai" w:eastAsia="BiauKai" w:hAnsi="BiauKai" w:hint="eastAsia"/>
@@ -43584,8 +44165,8 @@
         </w:rPr>
         <w:t>參考資料</w:t>
       </w:r>
-      <w:bookmarkEnd w:id="72"/>
-      <w:bookmarkEnd w:id="73"/>
+      <w:bookmarkEnd w:id="74"/>
+      <w:bookmarkEnd w:id="75"/>
     </w:p>
     <w:p>
       <w:pPr>
@@ -43610,7 +44191,7 @@
           <w:lang w:val="en-TW"/>
         </w:rPr>
       </w:pPr>
-      <w:bookmarkStart w:id="74" w:name="_Ref67323530"/>
+      <w:bookmarkStart w:id="76" w:name="_Ref67323530"/>
       <w:r>
         <w:rPr>
           <w:rFonts w:ascii="Times New Roman" w:eastAsia="BiauKai"/>
@@ -43620,7 +44201,7 @@
         </w:rPr>
         <w:t>World Health Organization, UNICEF, UNFPA, The World Bank, the United Nations Population Division. Trends in maternal mortality: 1990 to 2013: estimates by WHO, UNICEF, UNFPA, The World Bank and the United Nations Population Division. 2014.</w:t>
       </w:r>
-      <w:bookmarkEnd w:id="74"/>
+      <w:bookmarkEnd w:id="76"/>
       <w:r>
         <w:rPr>
           <w:rFonts w:ascii="Times New Roman" w:eastAsia="BiauKai"/>
@@ -43645,7 +44226,7 @@
           <w:lang w:val="en-TW"/>
         </w:rPr>
       </w:pPr>
-      <w:bookmarkStart w:id="75" w:name="_Ref67323721"/>
+      <w:bookmarkStart w:id="77" w:name="_Ref67323721"/>
       <w:r>
         <w:rPr>
           <w:rFonts w:ascii="Times New Roman" w:eastAsia="BiauKai" w:hint="eastAsia"/>
@@ -43775,7 +44356,7 @@
         </w:rPr>
         <w:fldChar w:fldCharType="end"/>
       </w:r>
-      <w:bookmarkEnd w:id="75"/>
+      <w:bookmarkEnd w:id="77"/>
       <w:r>
         <w:rPr>
           <w:rFonts w:ascii="Times New Roman" w:eastAsia="BiauKai"/>
@@ -43923,16 +44504,7 @@
           <w:sz w:val="28"/>
           <w:szCs w:val="28"/>
         </w:rPr>
-        <w:t xml:space="preserve">W. Lu, J. Tan, and R. Floyd, “Automated fetal head detection and measurement in </w:t>
-      </w:r>
-      <w:r>
-        <w:rPr>
-          <w:rFonts w:ascii="Times New Roman" w:eastAsia="BiauKai"/>
-          <w:sz w:val="28"/>
-          <w:szCs w:val="28"/>
-        </w:rPr>
-        <w:lastRenderedPageBreak/>
-        <w:t xml:space="preserve">ultrasound images by iterative randomized </w:t>
+        <w:t xml:space="preserve">W. Lu, J. Tan, and R. Floyd, “Automated fetal head detection and measurement in ultrasound images by iterative randomized </w:t>
       </w:r>
       <w:proofErr w:type="spellStart"/>
       <w:r>
@@ -45158,7 +45730,16 @@
           <w:sz w:val="28"/>
           <w:szCs w:val="28"/>
         </w:rPr>
-        <w:t>Neural Machine Translation by Jointly Learning to Align and Translate</w:t>
+        <w:t xml:space="preserve">Neural Machine </w:t>
+      </w:r>
+      <w:r>
+        <w:rPr>
+          <w:rFonts w:ascii="Times New Roman" w:eastAsia="BiauKai"/>
+          <w:sz w:val="28"/>
+          <w:szCs w:val="28"/>
+        </w:rPr>
+        <w:lastRenderedPageBreak/>
+        <w:t>Translation by Jointly Learning to Align and Translate</w:t>
       </w:r>
       <w:r>
         <w:rPr>
@@ -45197,7 +45778,6 @@
           <w:sz w:val="28"/>
           <w:szCs w:val="28"/>
         </w:rPr>
-        <w:lastRenderedPageBreak/>
         <w:t>Petar</w:t>
       </w:r>
       <w:proofErr w:type="spellEnd"/>
@@ -46429,7 +47009,7 @@
           <w:sz w:val="28"/>
           <w:szCs w:val="28"/>
         </w:rPr>
-        <w:t xml:space="preserve"> New York University</w:t>
+        <w:t xml:space="preserve"> </w:t>
       </w:r>
       <w:r>
         <w:rPr>
@@ -46437,6 +47017,15 @@
           <w:sz w:val="28"/>
           <w:szCs w:val="28"/>
         </w:rPr>
+        <w:lastRenderedPageBreak/>
+        <w:t>New York University</w:t>
+      </w:r>
+      <w:r>
+        <w:rPr>
+          <w:rFonts w:ascii="Times New Roman" w:eastAsia="BiauKai"/>
+          <w:sz w:val="28"/>
+          <w:szCs w:val="28"/>
+        </w:rPr>
         <w:t>,</w:t>
       </w:r>
       <w:r>
@@ -46559,8 +47148,8 @@
       </w:r>
     </w:p>
     <w:sectPr>
-      <w:footerReference w:type="even" r:id="rId19"/>
-      <w:footerReference w:type="default" r:id="rId20"/>
+      <w:footerReference w:type="even" r:id="rId25"/>
+      <w:footerReference w:type="default" r:id="rId26"/>
       <w:pgSz w:w="11906" w:h="16838" w:code="9"/>
       <w:pgMar w:top="2268" w:right="907" w:bottom="1701" w:left="1134" w:header="720" w:footer="720" w:gutter="0"/>
       <w:cols w:space="720"/>
@@ -46639,6 +47228,11 @@
         <w:docPartUnique/>
       </w:docPartObj>
     </w:sdtPr>
+    <w:sdtEndPr>
+      <w:rPr>
+        <w:rStyle w:val="PageNumber"/>
+      </w:rPr>
+    </w:sdtEndPr>
     <w:sdtContent>
       <w:p>
         <w:pPr>

</xml_diff>